<commit_message>
Work completed 15/8/18 @ LB1-MAC-013
</commit_message>
<xml_diff>
--- a/Reports/Mobile_1-2P.docx
+++ b/Reports/Mobile_1-2P.docx
@@ -51,11 +51,167 @@
       </w:r>
     </w:p>
     <w:p>
+      <w:pPr>
+        <w:jc w:val="center"/>
+      </w:pPr>
+      <w:r>
+        <w:rPr>
+          <w:noProof/>
+        </w:rPr>
+        <w:drawing>
+          <wp:inline distT="0" distB="0" distL="0" distR="0">
+            <wp:extent cx="5727700" cy="3039110"/>
+            <wp:effectExtent l="0" t="0" r="0" b="0"/>
+            <wp:docPr id="1" name="Picture 1"/>
+            <wp:cNvGraphicFramePr>
+              <a:graphicFrameLocks xmlns:a="http://schemas.openxmlformats.org/drawingml/2006/main" noChangeAspect="1"/>
+            </wp:cNvGraphicFramePr>
+            <a:graphic xmlns:a="http://schemas.openxmlformats.org/drawingml/2006/main">
+              <a:graphicData uri="http://schemas.openxmlformats.org/drawingml/2006/picture">
+                <pic:pic xmlns:pic="http://schemas.openxmlformats.org/drawingml/2006/picture">
+                  <pic:nvPicPr>
+                    <pic:cNvPr id="1" name="Screen Shot 2018-08-15 at 6.11.30 pm.png"/>
+                    <pic:cNvPicPr/>
+                  </pic:nvPicPr>
+                  <pic:blipFill>
+                    <a:blip r:embed="rId7" cstate="print">
+                      <a:extLst>
+                        <a:ext uri="{28A0092B-C50C-407E-A947-70E740481C1C}">
+                          <a14:useLocalDpi xmlns:a14="http://schemas.microsoft.com/office/drawing/2010/main" val="0"/>
+                        </a:ext>
+                      </a:extLst>
+                    </a:blip>
+                    <a:stretch>
+                      <a:fillRect/>
+                    </a:stretch>
+                  </pic:blipFill>
+                  <pic:spPr>
+                    <a:xfrm>
+                      <a:off x="0" y="0"/>
+                      <a:ext cx="5727700" cy="3039110"/>
+                    </a:xfrm>
+                    <a:prstGeom prst="rect">
+                      <a:avLst/>
+                    </a:prstGeom>
+                  </pic:spPr>
+                </pic:pic>
+              </a:graphicData>
+            </a:graphic>
+          </wp:inline>
+        </w:drawing>
+      </w:r>
+    </w:p>
+    <w:p>
+      <w:pPr>
+        <w:jc w:val="center"/>
+        <w:rPr>
+          <w:rStyle w:val="SubtleEmphasis"/>
+        </w:rPr>
+      </w:pPr>
+      <w:r>
+        <w:rPr>
+          <w:rStyle w:val="SubtleEmphasis"/>
+        </w:rPr>
+        <w:t xml:space="preserve">Left: HDPI, Centre: MDPI, Right: </w:t>
+      </w:r>
+      <w:r>
+        <w:rPr>
+          <w:rStyle w:val="SubtleEmphasis"/>
+        </w:rPr>
+        <w:t>XHDPI</w:t>
+      </w:r>
+    </w:p>
+    <w:p/>
+    <w:p>
+      <w:r>
+        <w:t>To force the XHDP screen to use low density images, the images in the mipmap-</w:t>
+      </w:r>
+      <w:proofErr w:type="spellStart"/>
+      <w:r>
+        <w:t>xhdpi</w:t>
+      </w:r>
+      <w:proofErr w:type="spellEnd"/>
+      <w:r>
+        <w:t xml:space="preserve"> folder were replaced with the ones from the mipmap-</w:t>
+      </w:r>
+      <w:proofErr w:type="spellStart"/>
+      <w:r>
+        <w:t>mdpi</w:t>
+      </w:r>
+      <w:proofErr w:type="spellEnd"/>
+      <w:r>
+        <w:t xml:space="preserve"> to get the following screenshot:</w:t>
+      </w:r>
+    </w:p>
+    <w:p>
+      <w:pPr>
+        <w:jc w:val="center"/>
+      </w:pPr>
+      <w:r>
+        <w:rPr>
+          <w:noProof/>
+        </w:rPr>
+        <w:drawing>
+          <wp:inline distT="0" distB="0" distL="0" distR="0">
+            <wp:extent cx="2898109" cy="4267802"/>
+            <wp:effectExtent l="953" t="0" r="0" b="0"/>
+            <wp:docPr id="2" name="Picture 2"/>
+            <wp:cNvGraphicFramePr>
+              <a:graphicFrameLocks xmlns:a="http://schemas.openxmlformats.org/drawingml/2006/main" noChangeAspect="1"/>
+            </wp:cNvGraphicFramePr>
+            <a:graphic xmlns:a="http://schemas.openxmlformats.org/drawingml/2006/main">
+              <a:graphicData uri="http://schemas.openxmlformats.org/drawingml/2006/picture">
+                <pic:pic xmlns:pic="http://schemas.openxmlformats.org/drawingml/2006/picture">
+                  <pic:nvPicPr>
+                    <pic:cNvPr id="2" name="Screen Shot 2018-08-15 at 6.18.45 pm.png"/>
+                    <pic:cNvPicPr/>
+                  </pic:nvPicPr>
+                  <pic:blipFill>
+                    <a:blip r:embed="rId8">
+                      <a:extLst>
+                        <a:ext uri="{28A0092B-C50C-407E-A947-70E740481C1C}">
+                          <a14:useLocalDpi xmlns:a14="http://schemas.microsoft.com/office/drawing/2010/main" val="0"/>
+                        </a:ext>
+                      </a:extLst>
+                    </a:blip>
+                    <a:stretch>
+                      <a:fillRect/>
+                    </a:stretch>
+                  </pic:blipFill>
+                  <pic:spPr>
+                    <a:xfrm rot="16200000" flipH="1">
+                      <a:off x="0" y="0"/>
+                      <a:ext cx="2945554" cy="4337670"/>
+                    </a:xfrm>
+                    <a:prstGeom prst="rect">
+                      <a:avLst/>
+                    </a:prstGeom>
+                  </pic:spPr>
+                </pic:pic>
+              </a:graphicData>
+            </a:graphic>
+          </wp:inline>
+        </w:drawing>
+      </w:r>
+    </w:p>
+    <w:p/>
+    <w:p>
+      <w:r>
+        <w:t xml:space="preserve">This isn’t ideal as the smaller icons are now used, which don’t take advantage of the larger pixel count that </w:t>
+      </w:r>
+      <w:proofErr w:type="spellStart"/>
+      <w:r>
+        <w:t>xhdpi</w:t>
+      </w:r>
+      <w:proofErr w:type="spellEnd"/>
+      <w:r>
+        <w:t xml:space="preserve"> screens are capable of.</w:t>
+      </w:r>
       <w:bookmarkStart w:id="0" w:name="_GoBack"/>
       <w:bookmarkEnd w:id="0"/>
     </w:p>
     <w:sectPr>
-      <w:footerReference w:type="default" r:id="rId7"/>
+      <w:footerReference w:type="default" r:id="rId9"/>
       <w:pgSz w:w="11900" w:h="16840"/>
       <w:pgMar w:top="1440" w:right="1440" w:bottom="1440" w:left="1440" w:header="708" w:footer="708" w:gutter="0"/>
       <w:cols w:space="708"/>
@@ -957,6 +1113,18 @@
     <w:unhideWhenUsed/>
     <w:rsid w:val="001F0A01"/>
   </w:style>
+  <w:style w:type="character" w:styleId="SubtleEmphasis">
+    <w:name w:val="Subtle Emphasis"/>
+    <w:basedOn w:val="DefaultParagraphFont"/>
+    <w:uiPriority w:val="19"/>
+    <w:qFormat/>
+    <w:rsid w:val="00240EC2"/>
+    <w:rPr>
+      <w:i/>
+      <w:iCs/>
+      <w:color w:val="404040" w:themeColor="text1" w:themeTint="BF"/>
+    </w:rPr>
+  </w:style>
 </w:styles>
 </file>
 

</xml_diff>